<commit_message>
finished question 7 in document and in notebook
</commit_message>
<xml_diff>
--- a/q1and7.docx
+++ b/q1and7.docx
@@ -47,6 +47,7 @@
           <w:numId w:val="5"/>
         </w:numPr>
         <w:spacing w:before="100" w:beforeAutospacing="1" w:after="100" w:afterAutospacing="1"/>
+        <w:ind w:left="360"/>
         <w:rPr>
           <w:rFonts w:eastAsia="Times New Roman" w:cs="Segoe UI"/>
           <w:b/>
@@ -90,7 +91,12 @@
     <w:p>
       <w:pPr>
         <w:pStyle w:val="ListParagraph"/>
-        <w:spacing w:before="100" w:beforeAutospacing="1" w:after="100" w:afterAutospacing="1"/>
+        <w:numPr>
+          <w:ilvl w:val="0"/>
+          <w:numId w:val="10"/>
+        </w:numPr>
+        <w:spacing w:before="100" w:beforeAutospacing="1" w:after="100" w:afterAutospacing="1"/>
+        <w:ind w:left="720"/>
         <w:rPr>
           <w:rFonts w:eastAsia="Times New Roman" w:cs="Segoe UI"/>
           <w:color w:val="737F82"/>
@@ -129,8 +135,66 @@
           <w:szCs w:val="22"/>
           <w:lang w:bidi="he-IL"/>
         </w:rPr>
-        <w:t xml:space="preserve">, java-I, </w:t>
-      </w:r>
+        <w:t xml:space="preserve">, </w:t>
+      </w:r>
+    </w:p>
+    <w:p>
+      <w:pPr>
+        <w:pStyle w:val="ListParagraph"/>
+        <w:numPr>
+          <w:ilvl w:val="0"/>
+          <w:numId w:val="10"/>
+        </w:numPr>
+        <w:spacing w:before="100" w:beforeAutospacing="1" w:after="100" w:afterAutospacing="1"/>
+        <w:ind w:left="720"/>
+        <w:rPr>
+          <w:rFonts w:eastAsia="Times New Roman" w:cs="Segoe UI"/>
+          <w:color w:val="737F82"/>
+          <w:sz w:val="22"/>
+          <w:szCs w:val="22"/>
+          <w:lang w:bidi="he-IL"/>
+        </w:rPr>
+      </w:pPr>
+      <w:proofErr w:type="gramStart"/>
+      <w:r>
+        <w:rPr>
+          <w:rFonts w:eastAsia="Times New Roman" w:cs="Segoe UI"/>
+          <w:color w:val="737F82"/>
+          <w:sz w:val="22"/>
+          <w:szCs w:val="22"/>
+          <w:lang w:bidi="he-IL"/>
+        </w:rPr>
+        <w:t>java-I</w:t>
+      </w:r>
+      <w:proofErr w:type="gramEnd"/>
+      <w:r>
+        <w:rPr>
+          <w:rFonts w:eastAsia="Times New Roman" w:cs="Segoe UI"/>
+          <w:color w:val="737F82"/>
+          <w:sz w:val="22"/>
+          <w:szCs w:val="22"/>
+          <w:lang w:bidi="he-IL"/>
+        </w:rPr>
+        <w:t xml:space="preserve">, </w:t>
+      </w:r>
+    </w:p>
+    <w:p>
+      <w:pPr>
+        <w:pStyle w:val="ListParagraph"/>
+        <w:numPr>
+          <w:ilvl w:val="0"/>
+          <w:numId w:val="10"/>
+        </w:numPr>
+        <w:spacing w:before="100" w:beforeAutospacing="1" w:after="100" w:afterAutospacing="1"/>
+        <w:ind w:left="720"/>
+        <w:rPr>
+          <w:rFonts w:eastAsia="Times New Roman" w:cs="Segoe UI"/>
+          <w:color w:val="737F82"/>
+          <w:sz w:val="22"/>
+          <w:szCs w:val="22"/>
+          <w:lang w:bidi="he-IL"/>
+        </w:rPr>
+      </w:pPr>
       <w:proofErr w:type="spellStart"/>
       <w:r>
         <w:rPr>
@@ -153,6 +217,24 @@
         </w:rPr>
         <w:t xml:space="preserve"> intro, </w:t>
       </w:r>
+    </w:p>
+    <w:p>
+      <w:pPr>
+        <w:pStyle w:val="ListParagraph"/>
+        <w:numPr>
+          <w:ilvl w:val="0"/>
+          <w:numId w:val="10"/>
+        </w:numPr>
+        <w:spacing w:before="100" w:beforeAutospacing="1" w:after="100" w:afterAutospacing="1"/>
+        <w:ind w:left="720"/>
+        <w:rPr>
+          <w:rFonts w:eastAsia="Times New Roman" w:cs="Segoe UI"/>
+          <w:color w:val="737F82"/>
+          <w:sz w:val="22"/>
+          <w:szCs w:val="22"/>
+          <w:lang w:bidi="he-IL"/>
+        </w:rPr>
+      </w:pPr>
       <w:proofErr w:type="spellStart"/>
       <w:r>
         <w:rPr>
@@ -175,6 +257,24 @@
         </w:rPr>
         <w:t xml:space="preserve">, </w:t>
       </w:r>
+    </w:p>
+    <w:p>
+      <w:pPr>
+        <w:pStyle w:val="ListParagraph"/>
+        <w:numPr>
+          <w:ilvl w:val="0"/>
+          <w:numId w:val="10"/>
+        </w:numPr>
+        <w:spacing w:before="100" w:beforeAutospacing="1" w:after="100" w:afterAutospacing="1"/>
+        <w:ind w:left="720"/>
+        <w:rPr>
+          <w:rFonts w:eastAsia="Times New Roman" w:cs="Segoe UI"/>
+          <w:color w:val="737F82"/>
+          <w:sz w:val="22"/>
+          <w:szCs w:val="22"/>
+          <w:lang w:bidi="he-IL"/>
+        </w:rPr>
+      </w:pPr>
       <w:proofErr w:type="spellStart"/>
       <w:r>
         <w:rPr>
@@ -202,6 +302,7 @@
       <w:pPr>
         <w:pStyle w:val="ListParagraph"/>
         <w:spacing w:before="100" w:beforeAutospacing="1" w:after="100" w:afterAutospacing="1"/>
+        <w:ind w:left="360"/>
         <w:rPr>
           <w:rFonts w:eastAsia="Times New Roman" w:cs="Segoe UI"/>
           <w:b/>
@@ -222,6 +323,7 @@
           <w:numId w:val="5"/>
         </w:numPr>
         <w:spacing w:before="100" w:beforeAutospacing="1" w:after="100" w:afterAutospacing="1"/>
+        <w:ind w:left="360"/>
         <w:rPr>
           <w:rFonts w:eastAsia="Times New Roman" w:cs="Segoe UI"/>
           <w:b/>
@@ -250,7 +352,12 @@
     <w:p>
       <w:pPr>
         <w:pStyle w:val="ListParagraph"/>
-        <w:spacing w:before="100" w:beforeAutospacing="1" w:after="100" w:afterAutospacing="1"/>
+        <w:numPr>
+          <w:ilvl w:val="0"/>
+          <w:numId w:val="9"/>
+        </w:numPr>
+        <w:spacing w:before="100" w:beforeAutospacing="1" w:after="100" w:afterAutospacing="1"/>
+        <w:ind w:left="720"/>
         <w:rPr>
           <w:rFonts w:eastAsia="Times New Roman" w:cs="Segoe UI"/>
           <w:color w:val="737F82"/>
@@ -279,7 +386,35 @@
           <w:szCs w:val="22"/>
           <w:lang w:bidi="he-IL"/>
         </w:rPr>
-        <w:t>, html-</w:t>
+        <w:t xml:space="preserve">, </w:t>
+      </w:r>
+    </w:p>
+    <w:p>
+      <w:pPr>
+        <w:pStyle w:val="ListParagraph"/>
+        <w:numPr>
+          <w:ilvl w:val="0"/>
+          <w:numId w:val="9"/>
+        </w:numPr>
+        <w:spacing w:before="100" w:beforeAutospacing="1" w:after="100" w:afterAutospacing="1"/>
+        <w:ind w:left="720"/>
+        <w:rPr>
+          <w:rFonts w:eastAsia="Times New Roman" w:cs="Segoe UI"/>
+          <w:color w:val="737F82"/>
+          <w:sz w:val="22"/>
+          <w:szCs w:val="22"/>
+          <w:lang w:bidi="he-IL"/>
+        </w:rPr>
+      </w:pPr>
+      <w:r>
+        <w:rPr>
+          <w:rFonts w:eastAsia="Times New Roman" w:cs="Segoe UI"/>
+          <w:color w:val="737F82"/>
+          <w:sz w:val="22"/>
+          <w:szCs w:val="22"/>
+          <w:lang w:bidi="he-IL"/>
+        </w:rPr>
+        <w:t>html-</w:t>
       </w:r>
       <w:proofErr w:type="spellStart"/>
       <w:r>
@@ -301,30 +436,26 @@
           <w:szCs w:val="22"/>
           <w:lang w:bidi="he-IL"/>
         </w:rPr>
-        <w:t>, toc (</w:t>
-      </w:r>
-      <w:r>
-        <w:rPr>
-          <w:rFonts w:eastAsia="Times New Roman" w:cs="Segoe UI"/>
-          <w:i/>
-          <w:iCs/>
-          <w:color w:val="737F82"/>
-          <w:sz w:val="22"/>
-          <w:szCs w:val="22"/>
-          <w:lang w:bidi="he-IL"/>
-        </w:rPr>
-        <w:t>is this a thing?</w:t>
-      </w:r>
-      <w:r>
-        <w:rPr>
-          <w:rFonts w:eastAsia="Times New Roman" w:cs="Segoe UI"/>
-          <w:color w:val="737F82"/>
-          <w:sz w:val="22"/>
-          <w:szCs w:val="22"/>
-          <w:lang w:bidi="he-IL"/>
-        </w:rPr>
-        <w:t xml:space="preserve">), </w:t>
-      </w:r>
+        <w:t xml:space="preserve">, </w:t>
+      </w:r>
+    </w:p>
+    <w:p>
+      <w:pPr>
+        <w:pStyle w:val="ListParagraph"/>
+        <w:numPr>
+          <w:ilvl w:val="0"/>
+          <w:numId w:val="9"/>
+        </w:numPr>
+        <w:spacing w:before="100" w:beforeAutospacing="1" w:after="100" w:afterAutospacing="1"/>
+        <w:ind w:left="720"/>
+        <w:rPr>
+          <w:rFonts w:eastAsia="Times New Roman" w:cs="Segoe UI"/>
+          <w:color w:val="737F82"/>
+          <w:sz w:val="22"/>
+          <w:szCs w:val="22"/>
+          <w:lang w:bidi="he-IL"/>
+        </w:rPr>
+      </w:pPr>
       <w:proofErr w:type="spellStart"/>
       <w:r>
         <w:rPr>
@@ -345,7 +476,36 @@
           <w:szCs w:val="22"/>
           <w:lang w:bidi="he-IL"/>
         </w:rPr>
-        <w:t>, java-</w:t>
+        <w:t xml:space="preserve">, </w:t>
+      </w:r>
+    </w:p>
+    <w:p>
+      <w:pPr>
+        <w:pStyle w:val="ListParagraph"/>
+        <w:numPr>
+          <w:ilvl w:val="0"/>
+          <w:numId w:val="9"/>
+        </w:numPr>
+        <w:spacing w:before="100" w:beforeAutospacing="1" w:after="100" w:afterAutospacing="1"/>
+        <w:ind w:left="720"/>
+        <w:rPr>
+          <w:rFonts w:eastAsia="Times New Roman" w:cs="Segoe UI"/>
+          <w:color w:val="737F82"/>
+          <w:sz w:val="22"/>
+          <w:szCs w:val="22"/>
+          <w:lang w:bidi="he-IL"/>
+        </w:rPr>
+      </w:pPr>
+      <w:proofErr w:type="gramStart"/>
+      <w:r>
+        <w:rPr>
+          <w:rFonts w:eastAsia="Times New Roman" w:cs="Segoe UI"/>
+          <w:color w:val="737F82"/>
+          <w:sz w:val="22"/>
+          <w:szCs w:val="22"/>
+          <w:lang w:bidi="he-IL"/>
+        </w:rPr>
+        <w:t>java-</w:t>
       </w:r>
       <w:proofErr w:type="spellStart"/>
       <w:r>
@@ -359,43 +519,51 @@
         <w:t>i</w:t>
       </w:r>
       <w:proofErr w:type="spellEnd"/>
-      <w:r>
-        <w:rPr>
-          <w:rFonts w:eastAsia="Times New Roman" w:cs="Segoe UI"/>
-          <w:color w:val="737F82"/>
-          <w:sz w:val="22"/>
-          <w:szCs w:val="22"/>
-          <w:lang w:bidi="he-IL"/>
-        </w:rPr>
-        <w:t>, spring (</w:t>
-      </w:r>
-      <w:r>
-        <w:rPr>
-          <w:rFonts w:eastAsia="Times New Roman" w:cs="Segoe UI"/>
-          <w:i/>
-          <w:iCs/>
-          <w:color w:val="737F82"/>
-          <w:sz w:val="22"/>
-          <w:szCs w:val="22"/>
-          <w:lang w:bidi="he-IL"/>
-        </w:rPr>
-        <w:t>incase toc is not a thing</w:t>
-      </w:r>
-      <w:r>
-        <w:rPr>
-          <w:rFonts w:eastAsia="Times New Roman" w:cs="Segoe UI"/>
-          <w:color w:val="737F82"/>
-          <w:sz w:val="22"/>
-          <w:szCs w:val="22"/>
-          <w:lang w:bidi="he-IL"/>
-        </w:rPr>
-        <w:t>)</w:t>
-      </w:r>
-    </w:p>
-    <w:p>
-      <w:pPr>
-        <w:pStyle w:val="ListParagraph"/>
-        <w:spacing w:before="100" w:beforeAutospacing="1" w:after="100" w:afterAutospacing="1"/>
+      <w:proofErr w:type="gramEnd"/>
+      <w:r>
+        <w:rPr>
+          <w:rFonts w:eastAsia="Times New Roman" w:cs="Segoe UI"/>
+          <w:color w:val="737F82"/>
+          <w:sz w:val="22"/>
+          <w:szCs w:val="22"/>
+          <w:lang w:bidi="he-IL"/>
+        </w:rPr>
+        <w:t xml:space="preserve">, </w:t>
+      </w:r>
+    </w:p>
+    <w:p>
+      <w:pPr>
+        <w:pStyle w:val="ListParagraph"/>
+        <w:numPr>
+          <w:ilvl w:val="0"/>
+          <w:numId w:val="9"/>
+        </w:numPr>
+        <w:spacing w:before="100" w:beforeAutospacing="1" w:after="100" w:afterAutospacing="1"/>
+        <w:ind w:left="720"/>
+        <w:rPr>
+          <w:rFonts w:eastAsia="Times New Roman" w:cs="Segoe UI"/>
+          <w:color w:val="737F82"/>
+          <w:sz w:val="22"/>
+          <w:szCs w:val="22"/>
+          <w:lang w:bidi="he-IL"/>
+        </w:rPr>
+      </w:pPr>
+      <w:r>
+        <w:rPr>
+          <w:rFonts w:eastAsia="Times New Roman" w:cs="Segoe UI"/>
+          <w:color w:val="737F82"/>
+          <w:sz w:val="22"/>
+          <w:szCs w:val="22"/>
+          <w:lang w:bidi="he-IL"/>
+        </w:rPr>
+        <w:t xml:space="preserve">spring </w:t>
+      </w:r>
+    </w:p>
+    <w:p>
+      <w:pPr>
+        <w:pStyle w:val="ListParagraph"/>
+        <w:spacing w:before="100" w:beforeAutospacing="1" w:after="100" w:afterAutospacing="1"/>
+        <w:ind w:left="360"/>
         <w:rPr>
           <w:rFonts w:eastAsia="Times New Roman" w:cs="Segoe UI"/>
           <w:b/>
@@ -416,6 +584,7 @@
           <w:numId w:val="5"/>
         </w:numPr>
         <w:spacing w:before="100" w:beforeAutospacing="1" w:after="100" w:afterAutospacing="1"/>
+        <w:ind w:left="360"/>
         <w:rPr>
           <w:rFonts w:eastAsia="Times New Roman" w:cs="Segoe UI"/>
           <w:b/>
@@ -444,6 +613,10 @@
     <w:p>
       <w:pPr>
         <w:pStyle w:val="ListParagraph"/>
+        <w:numPr>
+          <w:ilvl w:val="0"/>
+          <w:numId w:val="8"/>
+        </w:numPr>
         <w:spacing w:before="100" w:beforeAutospacing="1" w:after="100" w:afterAutospacing="1"/>
         <w:rPr>
           <w:rFonts w:eastAsia="Times New Roman" w:cs="Segoe UI"/>
@@ -505,6 +678,23 @@
         </w:rPr>
         <w:t xml:space="preserve">git), </w:t>
       </w:r>
+    </w:p>
+    <w:p>
+      <w:pPr>
+        <w:pStyle w:val="ListParagraph"/>
+        <w:numPr>
+          <w:ilvl w:val="0"/>
+          <w:numId w:val="8"/>
+        </w:numPr>
+        <w:spacing w:before="100" w:beforeAutospacing="1" w:after="100" w:afterAutospacing="1"/>
+        <w:rPr>
+          <w:rFonts w:eastAsia="Times New Roman" w:cs="Segoe UI"/>
+          <w:color w:val="737F82"/>
+          <w:sz w:val="22"/>
+          <w:szCs w:val="22"/>
+          <w:lang w:bidi="he-IL"/>
+        </w:rPr>
+      </w:pPr>
       <w:proofErr w:type="spellStart"/>
       <w:r>
         <w:rPr>
@@ -549,6 +739,23 @@
         </w:rPr>
         <w:t xml:space="preserve">-overview, </w:t>
       </w:r>
+    </w:p>
+    <w:p>
+      <w:pPr>
+        <w:pStyle w:val="ListParagraph"/>
+        <w:numPr>
+          <w:ilvl w:val="0"/>
+          <w:numId w:val="8"/>
+        </w:numPr>
+        <w:spacing w:before="100" w:beforeAutospacing="1" w:after="100" w:afterAutospacing="1"/>
+        <w:rPr>
+          <w:rFonts w:eastAsia="Times New Roman" w:cs="Segoe UI"/>
+          <w:color w:val="737F82"/>
+          <w:sz w:val="22"/>
+          <w:szCs w:val="22"/>
+          <w:lang w:bidi="he-IL"/>
+        </w:rPr>
+      </w:pPr>
       <w:r>
         <w:rPr>
           <w:rFonts w:eastAsia="Times New Roman" w:cs="Segoe UI"/>
@@ -579,7 +786,34 @@
           <w:szCs w:val="22"/>
           <w:lang w:bidi="he-IL"/>
         </w:rPr>
-        <w:t>), python (intro-to-matplotlib, advanced-</w:t>
+        <w:t xml:space="preserve">), </w:t>
+      </w:r>
+    </w:p>
+    <w:p>
+      <w:pPr>
+        <w:pStyle w:val="ListParagraph"/>
+        <w:numPr>
+          <w:ilvl w:val="0"/>
+          <w:numId w:val="8"/>
+        </w:numPr>
+        <w:spacing w:before="100" w:beforeAutospacing="1" w:after="100" w:afterAutospacing="1"/>
+        <w:rPr>
+          <w:rFonts w:eastAsia="Times New Roman" w:cs="Segoe UI"/>
+          <w:color w:val="737F82"/>
+          <w:sz w:val="22"/>
+          <w:szCs w:val="22"/>
+          <w:lang w:bidi="he-IL"/>
+        </w:rPr>
+      </w:pPr>
+      <w:r>
+        <w:rPr>
+          <w:rFonts w:eastAsia="Times New Roman" w:cs="Segoe UI"/>
+          <w:color w:val="737F82"/>
+          <w:sz w:val="22"/>
+          <w:szCs w:val="22"/>
+          <w:lang w:bidi="he-IL"/>
+        </w:rPr>
+        <w:t>python (intro-to-matplotlib, advanced-</w:t>
       </w:r>
       <w:proofErr w:type="spellStart"/>
       <w:r>
@@ -630,19 +864,21 @@
       <w:pPr>
         <w:pStyle w:val="ListParagraph"/>
         <w:spacing w:before="100" w:beforeAutospacing="1" w:after="100" w:afterAutospacing="1"/>
-        <w:rPr>
-          <w:rFonts w:eastAsia="Times New Roman" w:cs="Segoe UI"/>
-          <w:color w:val="737F82"/>
-          <w:sz w:val="22"/>
-          <w:szCs w:val="22"/>
-          <w:lang w:bidi="he-IL"/>
-        </w:rPr>
-      </w:pPr>
-    </w:p>
-    <w:p>
-      <w:pPr>
-        <w:pStyle w:val="ListParagraph"/>
-        <w:spacing w:before="100" w:beforeAutospacing="1" w:after="100" w:afterAutospacing="1"/>
+        <w:ind w:left="360"/>
+        <w:rPr>
+          <w:rFonts w:eastAsia="Times New Roman" w:cs="Segoe UI"/>
+          <w:color w:val="737F82"/>
+          <w:sz w:val="22"/>
+          <w:szCs w:val="22"/>
+          <w:lang w:bidi="he-IL"/>
+        </w:rPr>
+      </w:pPr>
+    </w:p>
+    <w:p>
+      <w:pPr>
+        <w:pStyle w:val="ListParagraph"/>
+        <w:spacing w:before="100" w:beforeAutospacing="1" w:after="100" w:afterAutospacing="1"/>
+        <w:ind w:left="360"/>
         <w:rPr>
           <w:rFonts w:eastAsia="Times New Roman" w:cs="Segoe UI"/>
           <w:i/>
@@ -762,6 +998,1050 @@
           <w:lang w:bidi="he-IL"/>
         </w:rPr>
         <w:t>Which lessons are least accessed?</w:t>
+      </w:r>
+    </w:p>
+    <w:p>
+      <w:pPr>
+        <w:pStyle w:val="ListParagraph"/>
+        <w:spacing w:before="100" w:beforeAutospacing="1" w:after="100" w:afterAutospacing="1"/>
+        <w:ind w:left="0"/>
+        <w:rPr>
+          <w:rFonts w:eastAsia="Times New Roman" w:cs="Segoe UI"/>
+          <w:color w:val="737F82"/>
+          <w:sz w:val="26"/>
+          <w:szCs w:val="26"/>
+          <w:lang w:bidi="he-IL"/>
+        </w:rPr>
+      </w:pPr>
+    </w:p>
+    <w:p>
+      <w:pPr>
+        <w:pStyle w:val="ListParagraph"/>
+        <w:spacing w:before="100" w:beforeAutospacing="1" w:after="100" w:afterAutospacing="1"/>
+        <w:ind w:left="0"/>
+        <w:rPr>
+          <w:rFonts w:eastAsia="Times New Roman" w:cs="Segoe UI"/>
+          <w:i/>
+          <w:iCs/>
+          <w:color w:val="737F82"/>
+          <w:sz w:val="22"/>
+          <w:szCs w:val="22"/>
+          <w:lang w:bidi="he-IL"/>
+        </w:rPr>
+      </w:pPr>
+      <w:r>
+        <w:rPr>
+          <w:rFonts w:eastAsia="Times New Roman" w:cs="Segoe UI"/>
+          <w:i/>
+          <w:iCs/>
+          <w:color w:val="737F82"/>
+          <w:sz w:val="22"/>
+          <w:szCs w:val="22"/>
+          <w:lang w:bidi="he-IL"/>
+        </w:rPr>
+        <w:t xml:space="preserve">- I am using the metric of 40% of </w:t>
+      </w:r>
+      <w:r>
+        <w:rPr>
+          <w:rFonts w:eastAsia="Times New Roman" w:cs="Segoe UI"/>
+          <w:i/>
+          <w:iCs/>
+          <w:color w:val="737F82"/>
+          <w:sz w:val="22"/>
+          <w:szCs w:val="22"/>
+          <w:lang w:bidi="he-IL"/>
+        </w:rPr>
+        <w:t xml:space="preserve">programs wherein </w:t>
+      </w:r>
+      <w:r>
+        <w:rPr>
+          <w:rFonts w:eastAsia="Times New Roman" w:cs="Segoe UI"/>
+          <w:i/>
+          <w:iCs/>
+          <w:color w:val="737F82"/>
+          <w:sz w:val="22"/>
+          <w:szCs w:val="22"/>
+          <w:lang w:bidi="he-IL"/>
+        </w:rPr>
+        <w:t>students view</w:t>
+      </w:r>
+      <w:r>
+        <w:rPr>
+          <w:rFonts w:eastAsia="Times New Roman" w:cs="Segoe UI"/>
+          <w:i/>
+          <w:iCs/>
+          <w:color w:val="737F82"/>
+          <w:sz w:val="22"/>
+          <w:szCs w:val="22"/>
+          <w:lang w:bidi="he-IL"/>
+        </w:rPr>
+        <w:t>ed</w:t>
+      </w:r>
+      <w:r>
+        <w:rPr>
+          <w:rFonts w:eastAsia="Times New Roman" w:cs="Segoe UI"/>
+          <w:i/>
+          <w:iCs/>
+          <w:color w:val="737F82"/>
+          <w:sz w:val="22"/>
+          <w:szCs w:val="22"/>
+          <w:lang w:bidi="he-IL"/>
+        </w:rPr>
+        <w:t xml:space="preserve"> a page to determine if the course associated with a page viewed is an important part of the cu</w:t>
+      </w:r>
+      <w:r>
+        <w:rPr>
+          <w:rFonts w:eastAsia="Times New Roman" w:cs="Segoe UI"/>
+          <w:i/>
+          <w:iCs/>
+          <w:color w:val="737F82"/>
+          <w:sz w:val="22"/>
+          <w:szCs w:val="22"/>
+          <w:lang w:bidi="he-IL"/>
+        </w:rPr>
+        <w:t>r</w:t>
+      </w:r>
+      <w:r>
+        <w:rPr>
+          <w:rFonts w:eastAsia="Times New Roman" w:cs="Segoe UI"/>
+          <w:i/>
+          <w:iCs/>
+          <w:color w:val="737F82"/>
+          <w:sz w:val="22"/>
+          <w:szCs w:val="22"/>
+          <w:lang w:bidi="he-IL"/>
+        </w:rPr>
+        <w:t>riculum</w:t>
+      </w:r>
+      <w:r>
+        <w:rPr>
+          <w:rFonts w:eastAsia="Times New Roman" w:cs="Segoe UI"/>
+          <w:i/>
+          <w:iCs/>
+          <w:color w:val="737F82"/>
+          <w:sz w:val="22"/>
+          <w:szCs w:val="22"/>
+          <w:lang w:bidi="he-IL"/>
+        </w:rPr>
+        <w:t xml:space="preserve">. Reading into the question, I suspect that board members are not interested in optional parts of the curriculum being viewed few times. They rather would prefer to know which important parts of the regular/nonmandatory </w:t>
+      </w:r>
+      <w:r>
+        <w:rPr>
+          <w:rFonts w:eastAsia="Times New Roman" w:cs="Segoe UI"/>
+          <w:i/>
+          <w:iCs/>
+          <w:color w:val="737F82"/>
+          <w:sz w:val="22"/>
+          <w:szCs w:val="22"/>
+          <w:lang w:bidi="he-IL"/>
+        </w:rPr>
+        <w:t xml:space="preserve">curriculum is not being viewed often compared to other parts of the curriculum. </w:t>
+      </w:r>
+    </w:p>
+    <w:p>
+      <w:pPr>
+        <w:pStyle w:val="ListParagraph"/>
+        <w:spacing w:before="100" w:beforeAutospacing="1" w:after="100" w:afterAutospacing="1"/>
+        <w:ind w:left="0"/>
+        <w:rPr>
+          <w:rFonts w:eastAsia="Times New Roman" w:cs="Segoe UI"/>
+          <w:i/>
+          <w:iCs/>
+          <w:color w:val="737F82"/>
+          <w:sz w:val="22"/>
+          <w:szCs w:val="22"/>
+          <w:lang w:bidi="he-IL"/>
+        </w:rPr>
+      </w:pPr>
+    </w:p>
+    <w:p>
+      <w:pPr>
+        <w:pStyle w:val="ListParagraph"/>
+        <w:spacing w:before="100" w:beforeAutospacing="1" w:after="100" w:afterAutospacing="1"/>
+        <w:ind w:left="0"/>
+        <w:rPr>
+          <w:rFonts w:eastAsia="Times New Roman" w:cs="Segoe UI"/>
+          <w:i/>
+          <w:iCs/>
+          <w:color w:val="737F82"/>
+          <w:sz w:val="22"/>
+          <w:szCs w:val="22"/>
+          <w:lang w:bidi="he-IL"/>
+        </w:rPr>
+      </w:pPr>
+    </w:p>
+    <w:p>
+      <w:pPr>
+        <w:pStyle w:val="ListParagraph"/>
+        <w:numPr>
+          <w:ilvl w:val="0"/>
+          <w:numId w:val="5"/>
+        </w:numPr>
+        <w:spacing w:before="100" w:beforeAutospacing="1" w:after="100" w:afterAutospacing="1"/>
+        <w:ind w:left="360"/>
+        <w:rPr>
+          <w:rFonts w:eastAsia="Times New Roman" w:cs="Segoe UI"/>
+          <w:b/>
+          <w:bCs/>
+          <w:color w:val="737F82"/>
+          <w:sz w:val="22"/>
+          <w:szCs w:val="22"/>
+          <w:u w:val="single"/>
+          <w:lang w:bidi="he-IL"/>
+        </w:rPr>
+      </w:pPr>
+      <w:r>
+        <w:rPr>
+          <w:rFonts w:eastAsia="Times New Roman" w:cs="Segoe UI"/>
+          <w:b/>
+          <w:bCs/>
+          <w:color w:val="737F82"/>
+          <w:sz w:val="22"/>
+          <w:szCs w:val="22"/>
+          <w:u w:val="single"/>
+          <w:lang w:bidi="he-IL"/>
+        </w:rPr>
+        <w:t xml:space="preserve">PHP cohorts hit the following curriculum </w:t>
+      </w:r>
+      <w:r>
+        <w:rPr>
+          <w:rFonts w:eastAsia="Times New Roman" w:cs="Segoe UI"/>
+          <w:b/>
+          <w:bCs/>
+          <w:color w:val="737F82"/>
+          <w:sz w:val="22"/>
+          <w:szCs w:val="22"/>
+          <w:u w:val="single"/>
+          <w:lang w:bidi="he-IL"/>
+        </w:rPr>
+        <w:t xml:space="preserve">items </w:t>
+      </w:r>
+      <w:r>
+        <w:rPr>
+          <w:rFonts w:eastAsia="Times New Roman" w:cs="Segoe UI"/>
+          <w:b/>
+          <w:bCs/>
+          <w:color w:val="737F82"/>
+          <w:sz w:val="22"/>
+          <w:szCs w:val="22"/>
+          <w:u w:val="single"/>
+          <w:lang w:bidi="he-IL"/>
+        </w:rPr>
+        <w:t>very few times (one or two students</w:t>
+      </w:r>
+      <w:r>
+        <w:rPr>
+          <w:rFonts w:eastAsia="Times New Roman" w:cs="Segoe UI"/>
+          <w:b/>
+          <w:bCs/>
+          <w:color w:val="737F82"/>
+          <w:sz w:val="22"/>
+          <w:szCs w:val="22"/>
+          <w:u w:val="single"/>
+          <w:lang w:bidi="he-IL"/>
+        </w:rPr>
+        <w:t xml:space="preserve"> per cohort)</w:t>
+      </w:r>
+      <w:r>
+        <w:rPr>
+          <w:rFonts w:eastAsia="Times New Roman" w:cs="Segoe UI"/>
+          <w:b/>
+          <w:bCs/>
+          <w:color w:val="737F82"/>
+          <w:sz w:val="22"/>
+          <w:szCs w:val="22"/>
+          <w:u w:val="single"/>
+          <w:lang w:bidi="he-IL"/>
+        </w:rPr>
+        <w:t>:</w:t>
+      </w:r>
+    </w:p>
+    <w:p>
+      <w:pPr>
+        <w:pStyle w:val="ListParagraph"/>
+        <w:numPr>
+          <w:ilvl w:val="0"/>
+          <w:numId w:val="7"/>
+        </w:numPr>
+        <w:spacing w:before="100" w:beforeAutospacing="1" w:after="100" w:afterAutospacing="1"/>
+        <w:ind w:left="720"/>
+        <w:rPr>
+          <w:rFonts w:eastAsia="Times New Roman" w:cs="Segoe UI"/>
+          <w:color w:val="737F82"/>
+          <w:sz w:val="22"/>
+          <w:szCs w:val="22"/>
+          <w:lang w:bidi="he-IL"/>
+        </w:rPr>
+      </w:pPr>
+      <w:r>
+        <w:rPr>
+          <w:rFonts w:eastAsia="Times New Roman" w:cs="Segoe UI"/>
+          <w:color w:val="737F82"/>
+          <w:sz w:val="22"/>
+          <w:szCs w:val="22"/>
+          <w:lang w:bidi="he-IL"/>
+        </w:rPr>
+        <w:t>Laravel (basic-routing, eloquent-</w:t>
+      </w:r>
+      <w:proofErr w:type="spellStart"/>
+      <w:r>
+        <w:rPr>
+          <w:rFonts w:eastAsia="Times New Roman" w:cs="Segoe UI"/>
+          <w:color w:val="737F82"/>
+          <w:sz w:val="22"/>
+          <w:szCs w:val="22"/>
+          <w:lang w:bidi="he-IL"/>
+        </w:rPr>
+        <w:t>orm</w:t>
+      </w:r>
+      <w:proofErr w:type="spellEnd"/>
+      <w:r>
+        <w:rPr>
+          <w:rFonts w:eastAsia="Times New Roman" w:cs="Segoe UI"/>
+          <w:color w:val="737F82"/>
+          <w:sz w:val="22"/>
+          <w:szCs w:val="22"/>
+          <w:lang w:bidi="he-IL"/>
+        </w:rPr>
+        <w:t xml:space="preserve">), </w:t>
+      </w:r>
+    </w:p>
+    <w:p>
+      <w:pPr>
+        <w:pStyle w:val="ListParagraph"/>
+        <w:numPr>
+          <w:ilvl w:val="0"/>
+          <w:numId w:val="7"/>
+        </w:numPr>
+        <w:spacing w:before="100" w:beforeAutospacing="1" w:after="100" w:afterAutospacing="1"/>
+        <w:ind w:left="720"/>
+        <w:rPr>
+          <w:rFonts w:eastAsia="Times New Roman" w:cs="Segoe UI"/>
+          <w:color w:val="737F82"/>
+          <w:sz w:val="22"/>
+          <w:szCs w:val="22"/>
+          <w:lang w:bidi="he-IL"/>
+        </w:rPr>
+      </w:pPr>
+      <w:proofErr w:type="spellStart"/>
+      <w:r>
+        <w:rPr>
+          <w:rFonts w:eastAsia="Times New Roman" w:cs="Segoe UI"/>
+          <w:color w:val="737F82"/>
+          <w:sz w:val="22"/>
+          <w:szCs w:val="22"/>
+          <w:lang w:bidi="he-IL"/>
+        </w:rPr>
+        <w:t>mysql</w:t>
+      </w:r>
+      <w:proofErr w:type="spellEnd"/>
+      <w:r>
+        <w:rPr>
+          <w:rFonts w:eastAsia="Times New Roman" w:cs="Segoe UI"/>
+          <w:color w:val="737F82"/>
+          <w:sz w:val="22"/>
+          <w:szCs w:val="22"/>
+          <w:lang w:bidi="he-IL"/>
+        </w:rPr>
+        <w:t xml:space="preserve"> (installing sequel pro, setting up sample </w:t>
+      </w:r>
+      <w:proofErr w:type="spellStart"/>
+      <w:r>
+        <w:rPr>
+          <w:rFonts w:eastAsia="Times New Roman" w:cs="Segoe UI"/>
+          <w:color w:val="737F82"/>
+          <w:sz w:val="22"/>
+          <w:szCs w:val="22"/>
+          <w:lang w:bidi="he-IL"/>
+        </w:rPr>
+        <w:t>db</w:t>
+      </w:r>
+      <w:proofErr w:type="spellEnd"/>
+      <w:r>
+        <w:rPr>
+          <w:rFonts w:eastAsia="Times New Roman" w:cs="Segoe UI"/>
+          <w:color w:val="737F82"/>
+          <w:sz w:val="22"/>
+          <w:szCs w:val="22"/>
+          <w:lang w:bidi="he-IL"/>
+        </w:rPr>
+        <w:t xml:space="preserve">), </w:t>
+      </w:r>
+    </w:p>
+    <w:p>
+      <w:pPr>
+        <w:pStyle w:val="ListParagraph"/>
+        <w:numPr>
+          <w:ilvl w:val="0"/>
+          <w:numId w:val="7"/>
+        </w:numPr>
+        <w:spacing w:before="100" w:beforeAutospacing="1" w:after="100" w:afterAutospacing="1"/>
+        <w:ind w:left="720"/>
+        <w:rPr>
+          <w:rFonts w:eastAsia="Times New Roman" w:cs="Segoe UI"/>
+          <w:color w:val="737F82"/>
+          <w:sz w:val="22"/>
+          <w:szCs w:val="22"/>
+          <w:lang w:bidi="he-IL"/>
+        </w:rPr>
+      </w:pPr>
+      <w:proofErr w:type="spellStart"/>
+      <w:r>
+        <w:rPr>
+          <w:rFonts w:eastAsia="Times New Roman" w:cs="Segoe UI"/>
+          <w:color w:val="737F82"/>
+          <w:sz w:val="22"/>
+          <w:szCs w:val="22"/>
+          <w:lang w:bidi="he-IL"/>
+        </w:rPr>
+        <w:t>php_ii</w:t>
+      </w:r>
+      <w:proofErr w:type="spellEnd"/>
+      <w:r>
+        <w:rPr>
+          <w:rFonts w:eastAsia="Times New Roman" w:cs="Segoe UI"/>
+          <w:color w:val="737F82"/>
+          <w:sz w:val="22"/>
+          <w:szCs w:val="22"/>
+          <w:lang w:bidi="he-IL"/>
+        </w:rPr>
+        <w:t xml:space="preserve"> (functions/definition and syntax), </w:t>
+      </w:r>
+    </w:p>
+    <w:p>
+      <w:pPr>
+        <w:pStyle w:val="ListParagraph"/>
+        <w:numPr>
+          <w:ilvl w:val="0"/>
+          <w:numId w:val="7"/>
+        </w:numPr>
+        <w:spacing w:before="100" w:beforeAutospacing="1" w:after="100" w:afterAutospacing="1"/>
+        <w:ind w:left="720"/>
+        <w:rPr>
+          <w:rFonts w:eastAsia="Times New Roman" w:cs="Segoe UI"/>
+          <w:color w:val="737F82"/>
+          <w:sz w:val="22"/>
+          <w:szCs w:val="22"/>
+          <w:lang w:bidi="he-IL"/>
+        </w:rPr>
+      </w:pPr>
+      <w:proofErr w:type="spellStart"/>
+      <w:r>
+        <w:rPr>
+          <w:rFonts w:eastAsia="Times New Roman" w:cs="Segoe UI"/>
+          <w:color w:val="737F82"/>
+          <w:sz w:val="22"/>
+          <w:szCs w:val="22"/>
+          <w:lang w:bidi="he-IL"/>
+        </w:rPr>
+        <w:t>php_iii</w:t>
+      </w:r>
+      <w:proofErr w:type="spellEnd"/>
+      <w:r>
+        <w:rPr>
+          <w:rFonts w:eastAsia="Times New Roman" w:cs="Segoe UI"/>
+          <w:color w:val="737F82"/>
+          <w:sz w:val="22"/>
+          <w:szCs w:val="22"/>
+          <w:lang w:bidi="he-IL"/>
+        </w:rPr>
+        <w:t xml:space="preserve"> (</w:t>
+      </w:r>
+      <w:proofErr w:type="spellStart"/>
+      <w:r>
+        <w:rPr>
+          <w:rFonts w:eastAsia="Times New Roman" w:cs="Segoe UI"/>
+          <w:color w:val="737F82"/>
+          <w:sz w:val="22"/>
+          <w:szCs w:val="22"/>
+          <w:lang w:bidi="he-IL"/>
+        </w:rPr>
+        <w:t>php</w:t>
+      </w:r>
+      <w:proofErr w:type="spellEnd"/>
+      <w:r>
+        <w:rPr>
+          <w:rFonts w:eastAsia="Times New Roman" w:cs="Segoe UI"/>
+          <w:color w:val="737F82"/>
+          <w:sz w:val="22"/>
+          <w:szCs w:val="22"/>
+          <w:lang w:bidi="he-IL"/>
+        </w:rPr>
+        <w:t xml:space="preserve"> with html/sessions with </w:t>
+      </w:r>
+      <w:proofErr w:type="spellStart"/>
+      <w:r>
+        <w:rPr>
+          <w:rFonts w:eastAsia="Times New Roman" w:cs="Segoe UI"/>
+          <w:color w:val="737F82"/>
+          <w:sz w:val="22"/>
+          <w:szCs w:val="22"/>
+          <w:lang w:bidi="he-IL"/>
+        </w:rPr>
+        <w:t>php</w:t>
+      </w:r>
+      <w:proofErr w:type="spellEnd"/>
+      <w:r>
+        <w:rPr>
+          <w:rFonts w:eastAsia="Times New Roman" w:cs="Segoe UI"/>
+          <w:color w:val="737F82"/>
+          <w:sz w:val="22"/>
+          <w:szCs w:val="22"/>
+          <w:lang w:bidi="he-IL"/>
+        </w:rPr>
+        <w:t xml:space="preserve">) </w:t>
+      </w:r>
+    </w:p>
+    <w:p>
+      <w:pPr>
+        <w:pStyle w:val="ListParagraph"/>
+        <w:spacing w:before="100" w:beforeAutospacing="1" w:after="100" w:afterAutospacing="1"/>
+        <w:rPr>
+          <w:rFonts w:eastAsia="Times New Roman" w:cs="Segoe UI"/>
+          <w:color w:val="737F82"/>
+          <w:sz w:val="22"/>
+          <w:szCs w:val="22"/>
+          <w:lang w:bidi="he-IL"/>
+        </w:rPr>
+      </w:pPr>
+    </w:p>
+    <w:p>
+      <w:pPr>
+        <w:pStyle w:val="ListParagraph"/>
+        <w:numPr>
+          <w:ilvl w:val="0"/>
+          <w:numId w:val="5"/>
+        </w:numPr>
+        <w:spacing w:before="100" w:beforeAutospacing="1" w:after="100" w:afterAutospacing="1"/>
+        <w:ind w:left="360"/>
+        <w:rPr>
+          <w:rFonts w:eastAsia="Times New Roman" w:cs="Segoe UI"/>
+          <w:color w:val="737F82"/>
+          <w:sz w:val="22"/>
+          <w:szCs w:val="22"/>
+          <w:lang w:bidi="he-IL"/>
+        </w:rPr>
+      </w:pPr>
+      <w:r>
+        <w:rPr>
+          <w:rFonts w:eastAsia="Times New Roman" w:cs="Segoe UI"/>
+          <w:b/>
+          <w:bCs/>
+          <w:color w:val="737F82"/>
+          <w:sz w:val="22"/>
+          <w:szCs w:val="22"/>
+          <w:u w:val="single"/>
+          <w:lang w:bidi="he-IL"/>
+        </w:rPr>
+        <w:lastRenderedPageBreak/>
+        <w:t xml:space="preserve">Java </w:t>
+      </w:r>
+      <w:r>
+        <w:rPr>
+          <w:rFonts w:eastAsia="Times New Roman" w:cs="Segoe UI"/>
+          <w:b/>
+          <w:bCs/>
+          <w:color w:val="737F82"/>
+          <w:sz w:val="22"/>
+          <w:szCs w:val="22"/>
+          <w:u w:val="single"/>
+          <w:lang w:bidi="he-IL"/>
+        </w:rPr>
+        <w:t>cohorts hit the following curriculum items very few times (</w:t>
+      </w:r>
+      <w:r>
+        <w:rPr>
+          <w:rFonts w:eastAsia="Times New Roman" w:cs="Segoe UI"/>
+          <w:b/>
+          <w:bCs/>
+          <w:color w:val="737F82"/>
+          <w:sz w:val="22"/>
+          <w:szCs w:val="22"/>
+          <w:u w:val="single"/>
+          <w:lang w:bidi="he-IL"/>
+        </w:rPr>
+        <w:t>a couple of</w:t>
+      </w:r>
+      <w:r>
+        <w:rPr>
+          <w:rFonts w:eastAsia="Times New Roman" w:cs="Segoe UI"/>
+          <w:b/>
+          <w:bCs/>
+          <w:color w:val="737F82"/>
+          <w:sz w:val="22"/>
+          <w:szCs w:val="22"/>
+          <w:u w:val="single"/>
+          <w:lang w:bidi="he-IL"/>
+        </w:rPr>
+        <w:t xml:space="preserve"> students per cohort):</w:t>
+      </w:r>
+    </w:p>
+    <w:p>
+      <w:pPr>
+        <w:pStyle w:val="ListParagraph"/>
+        <w:numPr>
+          <w:ilvl w:val="0"/>
+          <w:numId w:val="6"/>
+        </w:numPr>
+        <w:spacing w:before="100" w:beforeAutospacing="1" w:after="100" w:afterAutospacing="1"/>
+        <w:ind w:left="720"/>
+        <w:rPr>
+          <w:rFonts w:eastAsia="Times New Roman" w:cs="Segoe UI"/>
+          <w:color w:val="737F82"/>
+          <w:sz w:val="22"/>
+          <w:szCs w:val="22"/>
+          <w:lang w:bidi="he-IL"/>
+        </w:rPr>
+      </w:pPr>
+      <w:proofErr w:type="spellStart"/>
+      <w:r>
+        <w:rPr>
+          <w:rFonts w:eastAsia="Times New Roman" w:cs="Segoe UI"/>
+          <w:color w:val="737F82"/>
+          <w:sz w:val="22"/>
+          <w:szCs w:val="22"/>
+          <w:lang w:bidi="he-IL"/>
+        </w:rPr>
+        <w:t>php_i</w:t>
+      </w:r>
+      <w:proofErr w:type="spellEnd"/>
+      <w:r>
+        <w:rPr>
+          <w:rFonts w:eastAsia="Times New Roman" w:cs="Segoe UI"/>
+          <w:color w:val="737F82"/>
+          <w:sz w:val="22"/>
+          <w:szCs w:val="22"/>
+          <w:lang w:bidi="he-IL"/>
+        </w:rPr>
+        <w:t xml:space="preserve"> (i</w:t>
+      </w:r>
+      <w:r>
+        <w:rPr>
+          <w:rFonts w:eastAsia="Times New Roman" w:cs="Segoe UI"/>
+          <w:color w:val="737F82"/>
+          <w:sz w:val="22"/>
+          <w:szCs w:val="22"/>
+          <w:lang w:bidi="he-IL"/>
+        </w:rPr>
+        <w:t>ntro-via-interactive-shell</w:t>
+      </w:r>
+      <w:r>
+        <w:rPr>
+          <w:rFonts w:eastAsia="Times New Roman" w:cs="Segoe UI"/>
+          <w:color w:val="737F82"/>
+          <w:sz w:val="22"/>
+          <w:szCs w:val="22"/>
+          <w:lang w:bidi="he-IL"/>
+        </w:rPr>
+        <w:t xml:space="preserve"> [</w:t>
+      </w:r>
+      <w:r>
+        <w:rPr>
+          <w:rFonts w:eastAsia="Times New Roman" w:cs="Segoe UI"/>
+          <w:color w:val="737F82"/>
+          <w:sz w:val="22"/>
+          <w:szCs w:val="22"/>
+          <w:lang w:bidi="he-IL"/>
+        </w:rPr>
+        <w:t>doing-math-in-the-shell</w:t>
+      </w:r>
+      <w:r>
+        <w:rPr>
+          <w:rFonts w:eastAsia="Times New Roman" w:cs="Segoe UI"/>
+          <w:color w:val="737F82"/>
+          <w:sz w:val="22"/>
+          <w:szCs w:val="22"/>
+          <w:lang w:bidi="he-IL"/>
+        </w:rPr>
+        <w:t xml:space="preserve">, </w:t>
+      </w:r>
+      <w:r>
+        <w:rPr>
+          <w:rFonts w:eastAsia="Times New Roman" w:cs="Segoe UI"/>
+          <w:color w:val="737F82"/>
+          <w:sz w:val="22"/>
+          <w:szCs w:val="22"/>
+          <w:lang w:bidi="he-IL"/>
+        </w:rPr>
+        <w:t>hello-world-and-other-strings</w:t>
+      </w:r>
+      <w:r>
+        <w:rPr>
+          <w:rFonts w:eastAsia="Times New Roman" w:cs="Segoe UI"/>
+          <w:color w:val="737F82"/>
+          <w:sz w:val="22"/>
+          <w:szCs w:val="22"/>
+          <w:lang w:bidi="he-IL"/>
+        </w:rPr>
+        <w:t xml:space="preserve">], </w:t>
+      </w:r>
+      <w:r>
+        <w:rPr>
+          <w:rFonts w:eastAsia="Times New Roman" w:cs="Segoe UI"/>
+          <w:color w:val="737F82"/>
+          <w:sz w:val="22"/>
+          <w:szCs w:val="22"/>
+          <w:lang w:bidi="he-IL"/>
+        </w:rPr>
+        <w:t>types-and-variables-</w:t>
+      </w:r>
+      <w:proofErr w:type="spellStart"/>
+      <w:r>
+        <w:rPr>
+          <w:rFonts w:eastAsia="Times New Roman" w:cs="Segoe UI"/>
+          <w:color w:val="737F82"/>
+          <w:sz w:val="22"/>
+          <w:szCs w:val="22"/>
+          <w:lang w:bidi="he-IL"/>
+        </w:rPr>
+        <w:t>i</w:t>
+      </w:r>
+      <w:proofErr w:type="spellEnd"/>
+      <w:r>
+        <w:rPr>
+          <w:rFonts w:eastAsia="Times New Roman" w:cs="Segoe UI"/>
+          <w:color w:val="737F82"/>
+          <w:sz w:val="22"/>
+          <w:szCs w:val="22"/>
+          <w:lang w:bidi="he-IL"/>
+        </w:rPr>
+        <w:t>)</w:t>
+      </w:r>
+      <w:r>
+        <w:rPr>
+          <w:rFonts w:eastAsia="Times New Roman" w:cs="Segoe UI"/>
+          <w:color w:val="737F82"/>
+          <w:sz w:val="22"/>
+          <w:szCs w:val="22"/>
+          <w:lang w:bidi="he-IL"/>
+        </w:rPr>
+        <w:t>,</w:t>
+      </w:r>
+    </w:p>
+    <w:p>
+      <w:pPr>
+        <w:pStyle w:val="ListParagraph"/>
+        <w:numPr>
+          <w:ilvl w:val="0"/>
+          <w:numId w:val="6"/>
+        </w:numPr>
+        <w:spacing w:before="100" w:beforeAutospacing="1" w:after="100" w:afterAutospacing="1"/>
+        <w:ind w:left="720"/>
+        <w:rPr>
+          <w:rFonts w:eastAsia="Times New Roman" w:cs="Segoe UI"/>
+          <w:color w:val="737F82"/>
+          <w:sz w:val="22"/>
+          <w:szCs w:val="22"/>
+          <w:lang w:bidi="he-IL"/>
+        </w:rPr>
+      </w:pPr>
+      <w:proofErr w:type="spellStart"/>
+      <w:r>
+        <w:rPr>
+          <w:rFonts w:eastAsia="Times New Roman" w:cs="Segoe UI"/>
+          <w:color w:val="737F82"/>
+          <w:sz w:val="22"/>
+          <w:szCs w:val="22"/>
+          <w:lang w:bidi="he-IL"/>
+        </w:rPr>
+        <w:t>php_iii</w:t>
+      </w:r>
+      <w:proofErr w:type="spellEnd"/>
+      <w:r>
+        <w:rPr>
+          <w:rFonts w:eastAsia="Times New Roman" w:cs="Segoe UI"/>
+          <w:color w:val="737F82"/>
+          <w:sz w:val="22"/>
+          <w:szCs w:val="22"/>
+          <w:lang w:bidi="he-IL"/>
+        </w:rPr>
+        <w:t>,</w:t>
+      </w:r>
+    </w:p>
+    <w:p>
+      <w:pPr>
+        <w:pStyle w:val="ListParagraph"/>
+        <w:numPr>
+          <w:ilvl w:val="0"/>
+          <w:numId w:val="6"/>
+        </w:numPr>
+        <w:spacing w:before="100" w:beforeAutospacing="1" w:after="100" w:afterAutospacing="1"/>
+        <w:ind w:left="720"/>
+        <w:rPr>
+          <w:rFonts w:eastAsia="Times New Roman" w:cs="Segoe UI"/>
+          <w:color w:val="737F82"/>
+          <w:sz w:val="22"/>
+          <w:szCs w:val="22"/>
+          <w:lang w:bidi="he-IL"/>
+        </w:rPr>
+      </w:pPr>
+      <w:proofErr w:type="spellStart"/>
+      <w:r>
+        <w:rPr>
+          <w:rFonts w:eastAsia="Times New Roman" w:cs="Segoe UI"/>
+          <w:color w:val="737F82"/>
+          <w:sz w:val="22"/>
+          <w:szCs w:val="22"/>
+          <w:lang w:bidi="he-IL"/>
+        </w:rPr>
+        <w:t>php_ii</w:t>
+      </w:r>
+      <w:proofErr w:type="spellEnd"/>
+    </w:p>
+    <w:p>
+      <w:pPr>
+        <w:pStyle w:val="ListParagraph"/>
+        <w:spacing w:before="100" w:beforeAutospacing="1" w:after="100" w:afterAutospacing="1"/>
+        <w:rPr>
+          <w:rFonts w:eastAsia="Times New Roman" w:cs="Segoe UI"/>
+          <w:color w:val="737F82"/>
+          <w:sz w:val="22"/>
+          <w:szCs w:val="22"/>
+          <w:lang w:bidi="he-IL"/>
+        </w:rPr>
+      </w:pPr>
+    </w:p>
+    <w:p>
+      <w:pPr>
+        <w:pStyle w:val="ListParagraph"/>
+        <w:numPr>
+          <w:ilvl w:val="0"/>
+          <w:numId w:val="5"/>
+        </w:numPr>
+        <w:spacing w:before="100" w:beforeAutospacing="1" w:after="100" w:afterAutospacing="1"/>
+        <w:ind w:left="360"/>
+        <w:rPr>
+          <w:rFonts w:eastAsia="Times New Roman" w:cs="Segoe UI"/>
+          <w:color w:val="737F82"/>
+          <w:sz w:val="22"/>
+          <w:szCs w:val="22"/>
+          <w:lang w:bidi="he-IL"/>
+        </w:rPr>
+      </w:pPr>
+      <w:r>
+        <w:rPr>
+          <w:rFonts w:eastAsia="Times New Roman" w:cs="Segoe UI"/>
+          <w:b/>
+          <w:bCs/>
+          <w:color w:val="737F82"/>
+          <w:sz w:val="22"/>
+          <w:szCs w:val="22"/>
+          <w:u w:val="single"/>
+          <w:lang w:bidi="he-IL"/>
+        </w:rPr>
+        <w:t>Data Science</w:t>
+      </w:r>
+      <w:r>
+        <w:rPr>
+          <w:rFonts w:eastAsia="Times New Roman" w:cs="Segoe UI"/>
+          <w:b/>
+          <w:bCs/>
+          <w:color w:val="737F82"/>
+          <w:sz w:val="22"/>
+          <w:szCs w:val="22"/>
+          <w:u w:val="single"/>
+          <w:lang w:bidi="he-IL"/>
+        </w:rPr>
+        <w:t xml:space="preserve"> </w:t>
+      </w:r>
+      <w:r>
+        <w:rPr>
+          <w:rFonts w:eastAsia="Times New Roman" w:cs="Segoe UI"/>
+          <w:b/>
+          <w:bCs/>
+          <w:color w:val="737F82"/>
+          <w:sz w:val="22"/>
+          <w:szCs w:val="22"/>
+          <w:u w:val="single"/>
+          <w:lang w:bidi="he-IL"/>
+        </w:rPr>
+        <w:t>cohorts hit the following curriculum items very few times (one or two students per cohort):</w:t>
+      </w:r>
+    </w:p>
+    <w:p>
+      <w:pPr>
+        <w:pStyle w:val="ListParagraph"/>
+        <w:numPr>
+          <w:ilvl w:val="0"/>
+          <w:numId w:val="5"/>
+        </w:numPr>
+        <w:spacing w:before="100" w:beforeAutospacing="1" w:after="100" w:afterAutospacing="1"/>
+        <w:rPr>
+          <w:rFonts w:eastAsia="Times New Roman" w:cs="Segoe UI"/>
+          <w:color w:val="737F82"/>
+          <w:sz w:val="22"/>
+          <w:szCs w:val="22"/>
+          <w:lang w:bidi="he-IL"/>
+        </w:rPr>
+      </w:pPr>
+      <w:proofErr w:type="gramStart"/>
+      <w:r>
+        <w:rPr>
+          <w:rFonts w:eastAsia="Times New Roman" w:cs="Segoe UI"/>
+          <w:color w:val="737F82"/>
+          <w:sz w:val="22"/>
+          <w:szCs w:val="22"/>
+          <w:lang w:bidi="he-IL"/>
+        </w:rPr>
+        <w:t>Classification(</w:t>
+      </w:r>
+      <w:proofErr w:type="gramEnd"/>
+      <w:r>
+        <w:rPr>
+          <w:rFonts w:eastAsia="Times New Roman" w:cs="Segoe UI"/>
+          <w:color w:val="737F82"/>
+          <w:sz w:val="22"/>
+          <w:szCs w:val="22"/>
+          <w:lang w:bidi="he-IL"/>
+        </w:rPr>
+        <w:t xml:space="preserve">ensemble, project-old-exec, confusion </w:t>
+      </w:r>
+      <w:proofErr w:type="spellStart"/>
+      <w:r>
+        <w:rPr>
+          <w:rFonts w:eastAsia="Times New Roman" w:cs="Segoe UI"/>
+          <w:color w:val="737F82"/>
+          <w:sz w:val="22"/>
+          <w:szCs w:val="22"/>
+          <w:lang w:bidi="he-IL"/>
+        </w:rPr>
+        <w:t>maxtrix</w:t>
+      </w:r>
+      <w:proofErr w:type="spellEnd"/>
+      <w:r>
+        <w:rPr>
+          <w:rFonts w:eastAsia="Times New Roman" w:cs="Segoe UI"/>
+          <w:color w:val="737F82"/>
+          <w:sz w:val="22"/>
+          <w:szCs w:val="22"/>
+          <w:lang w:bidi="he-IL"/>
+        </w:rPr>
+        <w:t xml:space="preserve">, </w:t>
+      </w:r>
+      <w:proofErr w:type="spellStart"/>
+      <w:r>
+        <w:rPr>
+          <w:rFonts w:eastAsia="Times New Roman" w:cs="Segoe UI"/>
+          <w:color w:val="737F82"/>
+          <w:sz w:val="22"/>
+          <w:szCs w:val="22"/>
+          <w:lang w:bidi="he-IL"/>
+        </w:rPr>
+        <w:t>svm</w:t>
+      </w:r>
+      <w:proofErr w:type="spellEnd"/>
+      <w:r>
+        <w:rPr>
+          <w:rFonts w:eastAsia="Times New Roman" w:cs="Segoe UI"/>
+          <w:color w:val="737F82"/>
+          <w:sz w:val="22"/>
+          <w:szCs w:val="22"/>
+          <w:lang w:bidi="he-IL"/>
+        </w:rPr>
+        <w:t>)</w:t>
+      </w:r>
+    </w:p>
+    <w:p>
+      <w:pPr>
+        <w:pStyle w:val="ListParagraph"/>
+        <w:numPr>
+          <w:ilvl w:val="0"/>
+          <w:numId w:val="5"/>
+        </w:numPr>
+        <w:spacing w:before="100" w:beforeAutospacing="1" w:after="100" w:afterAutospacing="1"/>
+        <w:rPr>
+          <w:rFonts w:eastAsia="Times New Roman" w:cs="Segoe UI"/>
+          <w:color w:val="737F82"/>
+          <w:sz w:val="22"/>
+          <w:szCs w:val="22"/>
+          <w:lang w:bidi="he-IL"/>
+        </w:rPr>
+      </w:pPr>
+      <w:r>
+        <w:rPr>
+          <w:rFonts w:eastAsia="Times New Roman" w:cs="Segoe UI"/>
+          <w:color w:val="737F82"/>
+          <w:sz w:val="22"/>
+          <w:szCs w:val="22"/>
+          <w:lang w:bidi="he-IL"/>
+        </w:rPr>
+        <w:t xml:space="preserve">Python (matplotlib-styles, objects, intro to </w:t>
+      </w:r>
+      <w:proofErr w:type="spellStart"/>
+      <w:r>
+        <w:rPr>
+          <w:rFonts w:eastAsia="Times New Roman" w:cs="Segoe UI"/>
+          <w:color w:val="737F82"/>
+          <w:sz w:val="22"/>
+          <w:szCs w:val="22"/>
+          <w:lang w:bidi="he-IL"/>
+        </w:rPr>
+        <w:t>sklearn</w:t>
+      </w:r>
+      <w:proofErr w:type="spellEnd"/>
+      <w:r>
+        <w:rPr>
+          <w:rFonts w:eastAsia="Times New Roman" w:cs="Segoe UI"/>
+          <w:color w:val="737F82"/>
+          <w:sz w:val="22"/>
+          <w:szCs w:val="22"/>
+          <w:lang w:bidi="he-IL"/>
+        </w:rPr>
+        <w:t>)</w:t>
+      </w:r>
+    </w:p>
+    <w:p>
+      <w:pPr>
+        <w:pStyle w:val="ListParagraph"/>
+        <w:numPr>
+          <w:ilvl w:val="0"/>
+          <w:numId w:val="5"/>
+        </w:numPr>
+        <w:spacing w:before="100" w:beforeAutospacing="1" w:after="100" w:afterAutospacing="1"/>
+        <w:rPr>
+          <w:rFonts w:eastAsia="Times New Roman" w:cs="Segoe UI"/>
+          <w:color w:val="737F82"/>
+          <w:sz w:val="22"/>
+          <w:szCs w:val="22"/>
+          <w:lang w:bidi="he-IL"/>
+        </w:rPr>
+      </w:pPr>
+      <w:r>
+        <w:rPr>
+          <w:rFonts w:eastAsia="Times New Roman" w:cs="Segoe UI"/>
+          <w:color w:val="737F82"/>
+          <w:sz w:val="22"/>
+          <w:szCs w:val="22"/>
+          <w:lang w:bidi="he-IL"/>
+        </w:rPr>
+        <w:t>Pandas – overview</w:t>
+      </w:r>
+    </w:p>
+    <w:p>
+      <w:pPr>
+        <w:pStyle w:val="ListParagraph"/>
+        <w:numPr>
+          <w:ilvl w:val="0"/>
+          <w:numId w:val="5"/>
+        </w:numPr>
+        <w:spacing w:before="100" w:beforeAutospacing="1" w:after="100" w:afterAutospacing="1"/>
+        <w:rPr>
+          <w:rFonts w:eastAsia="Times New Roman" w:cs="Segoe UI"/>
+          <w:color w:val="737F82"/>
+          <w:sz w:val="22"/>
+          <w:szCs w:val="22"/>
+          <w:lang w:bidi="he-IL"/>
+        </w:rPr>
+      </w:pPr>
+      <w:r>
+        <w:rPr>
+          <w:rFonts w:eastAsia="Times New Roman" w:cs="Segoe UI"/>
+          <w:color w:val="737F82"/>
+          <w:sz w:val="22"/>
+          <w:szCs w:val="22"/>
+          <w:lang w:bidi="he-IL"/>
+        </w:rPr>
+        <w:t>Timeseries – working with time series data with pandas</w:t>
       </w:r>
     </w:p>
     <w:p>
@@ -785,28 +2065,367 @@
 <file path=word/numbering.xml><?xml version="1.0" encoding="utf-8"?>
 <w:numbering xmlns:wpc="http://schemas.microsoft.com/office/word/2010/wordprocessingCanvas" xmlns:cx="http://schemas.microsoft.com/office/drawing/2014/chartex" xmlns:cx1="http://schemas.microsoft.com/office/drawing/2015/9/8/chartex" xmlns:cx2="http://schemas.microsoft.com/office/drawing/2015/10/21/chartex" xmlns:cx3="http://schemas.microsoft.com/office/drawing/2016/5/9/chartex" xmlns:cx4="http://schemas.microsoft.com/office/drawing/2016/5/10/chartex" xmlns:cx5="http://schemas.microsoft.com/office/drawing/2016/5/11/chartex" xmlns:cx6="http://schemas.microsoft.com/office/drawing/2016/5/12/chartex" xmlns:cx7="http://schemas.microsoft.com/office/drawing/2016/5/13/chartex" xmlns:cx8="http://schemas.microsoft.com/office/drawing/2016/5/14/chartex" xmlns:mc="http://schemas.openxmlformats.org/markup-compatibility/2006" xmlns:aink="http://schemas.microsoft.com/office/drawing/2016/ink" xmlns:am3d="http://schemas.microsoft.com/office/drawing/2017/model3d" xmlns:o="urn:schemas-microsoft-com:office:office" xmlns:oel="http://schemas.microsoft.com/office/2019/extlst" xmlns:r="http://schemas.openxmlformats.org/officeDocument/2006/relationships" xmlns:m="http://schemas.openxmlformats.org/officeDocument/2006/math" xmlns:v="urn:schemas-microsoft-com:vml" xmlns:wp14="http://schemas.microsoft.com/office/word/2010/wordprocessingDrawing" xmlns:wp="http://schemas.openxmlformats.org/drawingml/2006/wordprocessingDrawing" xmlns:w10="urn:schemas-microsoft-com:office:word" xmlns:w="http://schemas.openxmlformats.org/wordprocessingml/2006/main" xmlns:w14="http://schemas.microsoft.com/office/word/2010/wordml" xmlns:w15="http://schemas.microsoft.com/office/word/2012/wordml" xmlns:w16cex="http://schemas.microsoft.com/office/word/2018/wordml/cex" xmlns:w16cid="http://schemas.microsoft.com/office/word/2016/wordml/cid" xmlns:w16="http://schemas.microsoft.com/office/word/2018/wordml" xmlns:w16sdtdh="http://schemas.microsoft.com/office/word/2020/wordml/sdtdatahash" xmlns:w16se="http://schemas.microsoft.com/office/word/2015/wordml/symex" xmlns:wpg="http://schemas.microsoft.com/office/word/2010/wordprocessingGroup" xmlns:wpi="http://schemas.microsoft.com/office/word/2010/wordprocessingInk" xmlns:wne="http://schemas.microsoft.com/office/word/2006/wordml" xmlns:wps="http://schemas.microsoft.com/office/word/2010/wordprocessingShape" mc:Ignorable="w14 w15 w16se w16cid w16 w16cex w16sdtdh wp14">
   <w:abstractNum w:abstractNumId="0" w15:restartNumberingAfterBreak="0">
+    <w:nsid w:val="0F9B6664"/>
+    <w:multiLevelType w:val="hybridMultilevel"/>
+    <w:tmpl w:val="93FCC194"/>
+    <w:lvl w:ilvl="0" w:tplc="04090003">
+      <w:start w:val="1"/>
+      <w:numFmt w:val="bullet"/>
+      <w:lvlText w:val="o"/>
+      <w:lvlJc w:val="left"/>
+      <w:pPr>
+        <w:ind w:left="1440" w:hanging="360"/>
+      </w:pPr>
+      <w:rPr>
+        <w:rFonts w:ascii="Courier New" w:hAnsi="Courier New" w:cs="Courier New" w:hint="default"/>
+      </w:rPr>
+    </w:lvl>
+    <w:lvl w:ilvl="1" w:tplc="04090003" w:tentative="1">
+      <w:start w:val="1"/>
+      <w:numFmt w:val="bullet"/>
+      <w:lvlText w:val="o"/>
+      <w:lvlJc w:val="left"/>
+      <w:pPr>
+        <w:ind w:left="2160" w:hanging="360"/>
+      </w:pPr>
+      <w:rPr>
+        <w:rFonts w:ascii="Courier New" w:hAnsi="Courier New" w:hint="default"/>
+      </w:rPr>
+    </w:lvl>
+    <w:lvl w:ilvl="2" w:tplc="04090005" w:tentative="1">
+      <w:start w:val="1"/>
+      <w:numFmt w:val="bullet"/>
+      <w:lvlText w:val=""/>
+      <w:lvlJc w:val="left"/>
+      <w:pPr>
+        <w:ind w:left="2880" w:hanging="360"/>
+      </w:pPr>
+      <w:rPr>
+        <w:rFonts w:ascii="Wingdings" w:hAnsi="Wingdings" w:hint="default"/>
+      </w:rPr>
+    </w:lvl>
+    <w:lvl w:ilvl="3" w:tplc="04090001" w:tentative="1">
+      <w:start w:val="1"/>
+      <w:numFmt w:val="bullet"/>
+      <w:lvlText w:val=""/>
+      <w:lvlJc w:val="left"/>
+      <w:pPr>
+        <w:ind w:left="3600" w:hanging="360"/>
+      </w:pPr>
+      <w:rPr>
+        <w:rFonts w:ascii="Symbol" w:hAnsi="Symbol" w:hint="default"/>
+      </w:rPr>
+    </w:lvl>
+    <w:lvl w:ilvl="4" w:tplc="04090003" w:tentative="1">
+      <w:start w:val="1"/>
+      <w:numFmt w:val="bullet"/>
+      <w:lvlText w:val="o"/>
+      <w:lvlJc w:val="left"/>
+      <w:pPr>
+        <w:ind w:left="4320" w:hanging="360"/>
+      </w:pPr>
+      <w:rPr>
+        <w:rFonts w:ascii="Courier New" w:hAnsi="Courier New" w:hint="default"/>
+      </w:rPr>
+    </w:lvl>
+    <w:lvl w:ilvl="5" w:tplc="04090005" w:tentative="1">
+      <w:start w:val="1"/>
+      <w:numFmt w:val="bullet"/>
+      <w:lvlText w:val=""/>
+      <w:lvlJc w:val="left"/>
+      <w:pPr>
+        <w:ind w:left="5040" w:hanging="360"/>
+      </w:pPr>
+      <w:rPr>
+        <w:rFonts w:ascii="Wingdings" w:hAnsi="Wingdings" w:hint="default"/>
+      </w:rPr>
+    </w:lvl>
+    <w:lvl w:ilvl="6" w:tplc="04090001" w:tentative="1">
+      <w:start w:val="1"/>
+      <w:numFmt w:val="bullet"/>
+      <w:lvlText w:val=""/>
+      <w:lvlJc w:val="left"/>
+      <w:pPr>
+        <w:ind w:left="5760" w:hanging="360"/>
+      </w:pPr>
+      <w:rPr>
+        <w:rFonts w:ascii="Symbol" w:hAnsi="Symbol" w:hint="default"/>
+      </w:rPr>
+    </w:lvl>
+    <w:lvl w:ilvl="7" w:tplc="04090003" w:tentative="1">
+      <w:start w:val="1"/>
+      <w:numFmt w:val="bullet"/>
+      <w:lvlText w:val="o"/>
+      <w:lvlJc w:val="left"/>
+      <w:pPr>
+        <w:ind w:left="6480" w:hanging="360"/>
+      </w:pPr>
+      <w:rPr>
+        <w:rFonts w:ascii="Courier New" w:hAnsi="Courier New" w:hint="default"/>
+      </w:rPr>
+    </w:lvl>
+    <w:lvl w:ilvl="8" w:tplc="04090005" w:tentative="1">
+      <w:start w:val="1"/>
+      <w:numFmt w:val="bullet"/>
+      <w:lvlText w:val=""/>
+      <w:lvlJc w:val="left"/>
+      <w:pPr>
+        <w:ind w:left="7200" w:hanging="360"/>
+      </w:pPr>
+      <w:rPr>
+        <w:rFonts w:ascii="Wingdings" w:hAnsi="Wingdings" w:hint="default"/>
+      </w:rPr>
+    </w:lvl>
+  </w:abstractNum>
+  <w:abstractNum w:abstractNumId="1" w15:restartNumberingAfterBreak="0">
+    <w:nsid w:val="1C6B778A"/>
+    <w:multiLevelType w:val="hybridMultilevel"/>
+    <w:tmpl w:val="69F45514"/>
+    <w:lvl w:ilvl="0" w:tplc="04090003">
+      <w:start w:val="1"/>
+      <w:numFmt w:val="bullet"/>
+      <w:lvlText w:val="o"/>
+      <w:lvlJc w:val="left"/>
+      <w:pPr>
+        <w:ind w:left="1080" w:hanging="360"/>
+      </w:pPr>
+      <w:rPr>
+        <w:rFonts w:ascii="Courier New" w:hAnsi="Courier New" w:cs="Courier New" w:hint="default"/>
+      </w:rPr>
+    </w:lvl>
+    <w:lvl w:ilvl="1" w:tplc="04090003" w:tentative="1">
+      <w:start w:val="1"/>
+      <w:numFmt w:val="bullet"/>
+      <w:lvlText w:val="o"/>
+      <w:lvlJc w:val="left"/>
+      <w:pPr>
+        <w:ind w:left="1800" w:hanging="360"/>
+      </w:pPr>
+      <w:rPr>
+        <w:rFonts w:ascii="Courier New" w:hAnsi="Courier New" w:hint="default"/>
+      </w:rPr>
+    </w:lvl>
+    <w:lvl w:ilvl="2" w:tplc="04090005" w:tentative="1">
+      <w:start w:val="1"/>
+      <w:numFmt w:val="bullet"/>
+      <w:lvlText w:val=""/>
+      <w:lvlJc w:val="left"/>
+      <w:pPr>
+        <w:ind w:left="2520" w:hanging="360"/>
+      </w:pPr>
+      <w:rPr>
+        <w:rFonts w:ascii="Wingdings" w:hAnsi="Wingdings" w:hint="default"/>
+      </w:rPr>
+    </w:lvl>
+    <w:lvl w:ilvl="3" w:tplc="04090001" w:tentative="1">
+      <w:start w:val="1"/>
+      <w:numFmt w:val="bullet"/>
+      <w:lvlText w:val=""/>
+      <w:lvlJc w:val="left"/>
+      <w:pPr>
+        <w:ind w:left="3240" w:hanging="360"/>
+      </w:pPr>
+      <w:rPr>
+        <w:rFonts w:ascii="Symbol" w:hAnsi="Symbol" w:hint="default"/>
+      </w:rPr>
+    </w:lvl>
+    <w:lvl w:ilvl="4" w:tplc="04090003" w:tentative="1">
+      <w:start w:val="1"/>
+      <w:numFmt w:val="bullet"/>
+      <w:lvlText w:val="o"/>
+      <w:lvlJc w:val="left"/>
+      <w:pPr>
+        <w:ind w:left="3960" w:hanging="360"/>
+      </w:pPr>
+      <w:rPr>
+        <w:rFonts w:ascii="Courier New" w:hAnsi="Courier New" w:hint="default"/>
+      </w:rPr>
+    </w:lvl>
+    <w:lvl w:ilvl="5" w:tplc="04090005" w:tentative="1">
+      <w:start w:val="1"/>
+      <w:numFmt w:val="bullet"/>
+      <w:lvlText w:val=""/>
+      <w:lvlJc w:val="left"/>
+      <w:pPr>
+        <w:ind w:left="4680" w:hanging="360"/>
+      </w:pPr>
+      <w:rPr>
+        <w:rFonts w:ascii="Wingdings" w:hAnsi="Wingdings" w:hint="default"/>
+      </w:rPr>
+    </w:lvl>
+    <w:lvl w:ilvl="6" w:tplc="04090001" w:tentative="1">
+      <w:start w:val="1"/>
+      <w:numFmt w:val="bullet"/>
+      <w:lvlText w:val=""/>
+      <w:lvlJc w:val="left"/>
+      <w:pPr>
+        <w:ind w:left="5400" w:hanging="360"/>
+      </w:pPr>
+      <w:rPr>
+        <w:rFonts w:ascii="Symbol" w:hAnsi="Symbol" w:hint="default"/>
+      </w:rPr>
+    </w:lvl>
+    <w:lvl w:ilvl="7" w:tplc="04090003" w:tentative="1">
+      <w:start w:val="1"/>
+      <w:numFmt w:val="bullet"/>
+      <w:lvlText w:val="o"/>
+      <w:lvlJc w:val="left"/>
+      <w:pPr>
+        <w:ind w:left="6120" w:hanging="360"/>
+      </w:pPr>
+      <w:rPr>
+        <w:rFonts w:ascii="Courier New" w:hAnsi="Courier New" w:hint="default"/>
+      </w:rPr>
+    </w:lvl>
+    <w:lvl w:ilvl="8" w:tplc="04090005" w:tentative="1">
+      <w:start w:val="1"/>
+      <w:numFmt w:val="bullet"/>
+      <w:lvlText w:val=""/>
+      <w:lvlJc w:val="left"/>
+      <w:pPr>
+        <w:ind w:left="6840" w:hanging="360"/>
+      </w:pPr>
+      <w:rPr>
+        <w:rFonts w:ascii="Wingdings" w:hAnsi="Wingdings" w:hint="default"/>
+      </w:rPr>
+    </w:lvl>
+  </w:abstractNum>
+  <w:abstractNum w:abstractNumId="2" w15:restartNumberingAfterBreak="0">
     <w:nsid w:val="318C0582"/>
     <w:multiLevelType w:val="hybridMultilevel"/>
-    <w:tmpl w:val="1FDA4808"/>
-    <w:lvl w:ilvl="0" w:tplc="04090001">
+    <w:tmpl w:val="B78AB374"/>
+    <w:lvl w:ilvl="0" w:tplc="04090003">
+      <w:start w:val="1"/>
+      <w:numFmt w:val="bullet"/>
+      <w:lvlText w:val="o"/>
+      <w:lvlJc w:val="left"/>
+      <w:pPr>
+        <w:ind w:left="720" w:hanging="360"/>
+      </w:pPr>
+      <w:rPr>
+        <w:rFonts w:ascii="Courier New" w:hAnsi="Courier New" w:cs="Courier New" w:hint="default"/>
+      </w:rPr>
+    </w:lvl>
+    <w:lvl w:ilvl="1" w:tplc="04090003">
+      <w:start w:val="1"/>
+      <w:numFmt w:val="bullet"/>
+      <w:lvlText w:val="o"/>
+      <w:lvlJc w:val="left"/>
+      <w:pPr>
+        <w:ind w:left="1440" w:hanging="360"/>
+      </w:pPr>
+      <w:rPr>
+        <w:rFonts w:ascii="Courier New" w:hAnsi="Courier New" w:hint="default"/>
+      </w:rPr>
+    </w:lvl>
+    <w:lvl w:ilvl="2" w:tplc="04090005" w:tentative="1">
+      <w:start w:val="1"/>
+      <w:numFmt w:val="bullet"/>
+      <w:lvlText w:val=""/>
+      <w:lvlJc w:val="left"/>
+      <w:pPr>
+        <w:ind w:left="2160" w:hanging="360"/>
+      </w:pPr>
+      <w:rPr>
+        <w:rFonts w:ascii="Wingdings" w:hAnsi="Wingdings" w:hint="default"/>
+      </w:rPr>
+    </w:lvl>
+    <w:lvl w:ilvl="3" w:tplc="04090001" w:tentative="1">
       <w:start w:val="1"/>
       <w:numFmt w:val="bullet"/>
       <w:lvlText w:val=""/>
       <w:lvlJc w:val="left"/>
       <w:pPr>
-        <w:ind w:left="720" w:hanging="360"/>
+        <w:ind w:left="2880" w:hanging="360"/>
       </w:pPr>
       <w:rPr>
         <w:rFonts w:ascii="Symbol" w:hAnsi="Symbol" w:hint="default"/>
       </w:rPr>
     </w:lvl>
+    <w:lvl w:ilvl="4" w:tplc="04090003" w:tentative="1">
+      <w:start w:val="1"/>
+      <w:numFmt w:val="bullet"/>
+      <w:lvlText w:val="o"/>
+      <w:lvlJc w:val="left"/>
+      <w:pPr>
+        <w:ind w:left="3600" w:hanging="360"/>
+      </w:pPr>
+      <w:rPr>
+        <w:rFonts w:ascii="Courier New" w:hAnsi="Courier New" w:hint="default"/>
+      </w:rPr>
+    </w:lvl>
+    <w:lvl w:ilvl="5" w:tplc="04090005" w:tentative="1">
+      <w:start w:val="1"/>
+      <w:numFmt w:val="bullet"/>
+      <w:lvlText w:val=""/>
+      <w:lvlJc w:val="left"/>
+      <w:pPr>
+        <w:ind w:left="4320" w:hanging="360"/>
+      </w:pPr>
+      <w:rPr>
+        <w:rFonts w:ascii="Wingdings" w:hAnsi="Wingdings" w:hint="default"/>
+      </w:rPr>
+    </w:lvl>
+    <w:lvl w:ilvl="6" w:tplc="04090001" w:tentative="1">
+      <w:start w:val="1"/>
+      <w:numFmt w:val="bullet"/>
+      <w:lvlText w:val=""/>
+      <w:lvlJc w:val="left"/>
+      <w:pPr>
+        <w:ind w:left="5040" w:hanging="360"/>
+      </w:pPr>
+      <w:rPr>
+        <w:rFonts w:ascii="Symbol" w:hAnsi="Symbol" w:hint="default"/>
+      </w:rPr>
+    </w:lvl>
+    <w:lvl w:ilvl="7" w:tplc="04090003" w:tentative="1">
+      <w:start w:val="1"/>
+      <w:numFmt w:val="bullet"/>
+      <w:lvlText w:val="o"/>
+      <w:lvlJc w:val="left"/>
+      <w:pPr>
+        <w:ind w:left="5760" w:hanging="360"/>
+      </w:pPr>
+      <w:rPr>
+        <w:rFonts w:ascii="Courier New" w:hAnsi="Courier New" w:hint="default"/>
+      </w:rPr>
+    </w:lvl>
+    <w:lvl w:ilvl="8" w:tplc="04090005" w:tentative="1">
+      <w:start w:val="1"/>
+      <w:numFmt w:val="bullet"/>
+      <w:lvlText w:val=""/>
+      <w:lvlJc w:val="left"/>
+      <w:pPr>
+        <w:ind w:left="6480" w:hanging="360"/>
+      </w:pPr>
+      <w:rPr>
+        <w:rFonts w:ascii="Wingdings" w:hAnsi="Wingdings" w:hint="default"/>
+      </w:rPr>
+    </w:lvl>
+  </w:abstractNum>
+  <w:abstractNum w:abstractNumId="3" w15:restartNumberingAfterBreak="0">
+    <w:nsid w:val="3C816005"/>
+    <w:multiLevelType w:val="hybridMultilevel"/>
+    <w:tmpl w:val="3F3EBBBC"/>
+    <w:lvl w:ilvl="0" w:tplc="04090003">
+      <w:start w:val="1"/>
+      <w:numFmt w:val="bullet"/>
+      <w:lvlText w:val="o"/>
+      <w:lvlJc w:val="left"/>
+      <w:pPr>
+        <w:ind w:left="1440" w:hanging="360"/>
+      </w:pPr>
+      <w:rPr>
+        <w:rFonts w:ascii="Courier New" w:hAnsi="Courier New" w:cs="Courier New" w:hint="default"/>
+      </w:rPr>
+    </w:lvl>
     <w:lvl w:ilvl="1" w:tplc="04090003" w:tentative="1">
       <w:start w:val="1"/>
       <w:numFmt w:val="bullet"/>
       <w:lvlText w:val="o"/>
       <w:lvlJc w:val="left"/>
       <w:pPr>
-        <w:ind w:left="1440" w:hanging="360"/>
+        <w:ind w:left="2160" w:hanging="360"/>
       </w:pPr>
       <w:rPr>
         <w:rFonts w:ascii="Courier New" w:hAnsi="Courier New" w:hint="default"/>
@@ -818,7 +2437,7 @@
       <w:lvlText w:val=""/>
       <w:lvlJc w:val="left"/>
       <w:pPr>
-        <w:ind w:left="2160" w:hanging="360"/>
+        <w:ind w:left="2880" w:hanging="360"/>
       </w:pPr>
       <w:rPr>
         <w:rFonts w:ascii="Wingdings" w:hAnsi="Wingdings" w:hint="default"/>
@@ -830,7 +2449,7 @@
       <w:lvlText w:val=""/>
       <w:lvlJc w:val="left"/>
       <w:pPr>
-        <w:ind w:left="2880" w:hanging="360"/>
+        <w:ind w:left="3600" w:hanging="360"/>
       </w:pPr>
       <w:rPr>
         <w:rFonts w:ascii="Symbol" w:hAnsi="Symbol" w:hint="default"/>
@@ -842,7 +2461,7 @@
       <w:lvlText w:val="o"/>
       <w:lvlJc w:val="left"/>
       <w:pPr>
-        <w:ind w:left="3600" w:hanging="360"/>
+        <w:ind w:left="4320" w:hanging="360"/>
       </w:pPr>
       <w:rPr>
         <w:rFonts w:ascii="Courier New" w:hAnsi="Courier New" w:hint="default"/>
@@ -854,7 +2473,7 @@
       <w:lvlText w:val=""/>
       <w:lvlJc w:val="left"/>
       <w:pPr>
-        <w:ind w:left="4320" w:hanging="360"/>
+        <w:ind w:left="5040" w:hanging="360"/>
       </w:pPr>
       <w:rPr>
         <w:rFonts w:ascii="Wingdings" w:hAnsi="Wingdings" w:hint="default"/>
@@ -866,7 +2485,7 @@
       <w:lvlText w:val=""/>
       <w:lvlJc w:val="left"/>
       <w:pPr>
-        <w:ind w:left="5040" w:hanging="360"/>
+        <w:ind w:left="5760" w:hanging="360"/>
       </w:pPr>
       <w:rPr>
         <w:rFonts w:ascii="Symbol" w:hAnsi="Symbol" w:hint="default"/>
@@ -878,7 +2497,7 @@
       <w:lvlText w:val="o"/>
       <w:lvlJc w:val="left"/>
       <w:pPr>
-        <w:ind w:left="5760" w:hanging="360"/>
+        <w:ind w:left="6480" w:hanging="360"/>
       </w:pPr>
       <w:rPr>
         <w:rFonts w:ascii="Courier New" w:hAnsi="Courier New" w:hint="default"/>
@@ -890,14 +2509,14 @@
       <w:lvlText w:val=""/>
       <w:lvlJc w:val="left"/>
       <w:pPr>
-        <w:ind w:left="6480" w:hanging="360"/>
+        <w:ind w:left="7200" w:hanging="360"/>
       </w:pPr>
       <w:rPr>
         <w:rFonts w:ascii="Wingdings" w:hAnsi="Wingdings" w:hint="default"/>
       </w:rPr>
     </w:lvl>
   </w:abstractNum>
-  <w:abstractNum w:abstractNumId="1" w15:restartNumberingAfterBreak="0">
+  <w:abstractNum w:abstractNumId="4" w15:restartNumberingAfterBreak="0">
     <w:nsid w:val="4240660A"/>
     <w:multiLevelType w:val="multilevel"/>
     <w:tmpl w:val="DC5E92A8"/>
@@ -1010,7 +2629,120 @@
       </w:pPr>
     </w:lvl>
   </w:abstractNum>
-  <w:abstractNum w:abstractNumId="2" w15:restartNumberingAfterBreak="0">
+  <w:abstractNum w:abstractNumId="5" w15:restartNumberingAfterBreak="0">
+    <w:nsid w:val="49255C34"/>
+    <w:multiLevelType w:val="hybridMultilevel"/>
+    <w:tmpl w:val="17A2DF6C"/>
+    <w:lvl w:ilvl="0" w:tplc="04090003">
+      <w:start w:val="1"/>
+      <w:numFmt w:val="bullet"/>
+      <w:lvlText w:val="o"/>
+      <w:lvlJc w:val="left"/>
+      <w:pPr>
+        <w:ind w:left="1080" w:hanging="360"/>
+      </w:pPr>
+      <w:rPr>
+        <w:rFonts w:ascii="Courier New" w:hAnsi="Courier New" w:cs="Courier New" w:hint="default"/>
+      </w:rPr>
+    </w:lvl>
+    <w:lvl w:ilvl="1" w:tplc="04090003" w:tentative="1">
+      <w:start w:val="1"/>
+      <w:numFmt w:val="bullet"/>
+      <w:lvlText w:val="o"/>
+      <w:lvlJc w:val="left"/>
+      <w:pPr>
+        <w:ind w:left="1800" w:hanging="360"/>
+      </w:pPr>
+      <w:rPr>
+        <w:rFonts w:ascii="Courier New" w:hAnsi="Courier New" w:hint="default"/>
+      </w:rPr>
+    </w:lvl>
+    <w:lvl w:ilvl="2" w:tplc="04090005" w:tentative="1">
+      <w:start w:val="1"/>
+      <w:numFmt w:val="bullet"/>
+      <w:lvlText w:val=""/>
+      <w:lvlJc w:val="left"/>
+      <w:pPr>
+        <w:ind w:left="2520" w:hanging="360"/>
+      </w:pPr>
+      <w:rPr>
+        <w:rFonts w:ascii="Wingdings" w:hAnsi="Wingdings" w:hint="default"/>
+      </w:rPr>
+    </w:lvl>
+    <w:lvl w:ilvl="3" w:tplc="04090001" w:tentative="1">
+      <w:start w:val="1"/>
+      <w:numFmt w:val="bullet"/>
+      <w:lvlText w:val=""/>
+      <w:lvlJc w:val="left"/>
+      <w:pPr>
+        <w:ind w:left="3240" w:hanging="360"/>
+      </w:pPr>
+      <w:rPr>
+        <w:rFonts w:ascii="Symbol" w:hAnsi="Symbol" w:hint="default"/>
+      </w:rPr>
+    </w:lvl>
+    <w:lvl w:ilvl="4" w:tplc="04090003" w:tentative="1">
+      <w:start w:val="1"/>
+      <w:numFmt w:val="bullet"/>
+      <w:lvlText w:val="o"/>
+      <w:lvlJc w:val="left"/>
+      <w:pPr>
+        <w:ind w:left="3960" w:hanging="360"/>
+      </w:pPr>
+      <w:rPr>
+        <w:rFonts w:ascii="Courier New" w:hAnsi="Courier New" w:hint="default"/>
+      </w:rPr>
+    </w:lvl>
+    <w:lvl w:ilvl="5" w:tplc="04090005" w:tentative="1">
+      <w:start w:val="1"/>
+      <w:numFmt w:val="bullet"/>
+      <w:lvlText w:val=""/>
+      <w:lvlJc w:val="left"/>
+      <w:pPr>
+        <w:ind w:left="4680" w:hanging="360"/>
+      </w:pPr>
+      <w:rPr>
+        <w:rFonts w:ascii="Wingdings" w:hAnsi="Wingdings" w:hint="default"/>
+      </w:rPr>
+    </w:lvl>
+    <w:lvl w:ilvl="6" w:tplc="04090001" w:tentative="1">
+      <w:start w:val="1"/>
+      <w:numFmt w:val="bullet"/>
+      <w:lvlText w:val=""/>
+      <w:lvlJc w:val="left"/>
+      <w:pPr>
+        <w:ind w:left="5400" w:hanging="360"/>
+      </w:pPr>
+      <w:rPr>
+        <w:rFonts w:ascii="Symbol" w:hAnsi="Symbol" w:hint="default"/>
+      </w:rPr>
+    </w:lvl>
+    <w:lvl w:ilvl="7" w:tplc="04090003" w:tentative="1">
+      <w:start w:val="1"/>
+      <w:numFmt w:val="bullet"/>
+      <w:lvlText w:val="o"/>
+      <w:lvlJc w:val="left"/>
+      <w:pPr>
+        <w:ind w:left="6120" w:hanging="360"/>
+      </w:pPr>
+      <w:rPr>
+        <w:rFonts w:ascii="Courier New" w:hAnsi="Courier New" w:hint="default"/>
+      </w:rPr>
+    </w:lvl>
+    <w:lvl w:ilvl="8" w:tplc="04090005" w:tentative="1">
+      <w:start w:val="1"/>
+      <w:numFmt w:val="bullet"/>
+      <w:lvlText w:val=""/>
+      <w:lvlJc w:val="left"/>
+      <w:pPr>
+        <w:ind w:left="6840" w:hanging="360"/>
+      </w:pPr>
+      <w:rPr>
+        <w:rFonts w:ascii="Wingdings" w:hAnsi="Wingdings" w:hint="default"/>
+      </w:rPr>
+    </w:lvl>
+  </w:abstractNum>
+  <w:abstractNum w:abstractNumId="6" w15:restartNumberingAfterBreak="0">
     <w:nsid w:val="58783F3A"/>
     <w:multiLevelType w:val="hybridMultilevel"/>
     <w:tmpl w:val="31F63072"/>
@@ -1099,7 +2831,7 @@
       </w:pPr>
     </w:lvl>
   </w:abstractNum>
-  <w:abstractNum w:abstractNumId="3" w15:restartNumberingAfterBreak="0">
+  <w:abstractNum w:abstractNumId="7" w15:restartNumberingAfterBreak="0">
     <w:nsid w:val="65F1220A"/>
     <w:multiLevelType w:val="multilevel"/>
     <w:tmpl w:val="21CCD1B8"/>
@@ -1212,7 +2944,7 @@
       </w:pPr>
     </w:lvl>
   </w:abstractNum>
-  <w:abstractNum w:abstractNumId="4" w15:restartNumberingAfterBreak="0">
+  <w:abstractNum w:abstractNumId="8" w15:restartNumberingAfterBreak="0">
     <w:nsid w:val="6DF6334F"/>
     <w:multiLevelType w:val="multilevel"/>
     <w:tmpl w:val="0409001D"/>
@@ -1314,20 +3046,148 @@
       </w:pPr>
     </w:lvl>
   </w:abstractNum>
+  <w:abstractNum w:abstractNumId="9" w15:restartNumberingAfterBreak="0">
+    <w:nsid w:val="7CB50E3A"/>
+    <w:multiLevelType w:val="hybridMultilevel"/>
+    <w:tmpl w:val="B040339C"/>
+    <w:lvl w:ilvl="0" w:tplc="04090003">
+      <w:start w:val="1"/>
+      <w:numFmt w:val="bullet"/>
+      <w:lvlText w:val="o"/>
+      <w:lvlJc w:val="left"/>
+      <w:pPr>
+        <w:ind w:left="720" w:hanging="360"/>
+      </w:pPr>
+      <w:rPr>
+        <w:rFonts w:ascii="Courier New" w:hAnsi="Courier New" w:cs="Courier New" w:hint="default"/>
+      </w:rPr>
+    </w:lvl>
+    <w:lvl w:ilvl="1" w:tplc="FFFFFFFF">
+      <w:start w:val="1"/>
+      <w:numFmt w:val="bullet"/>
+      <w:lvlText w:val="o"/>
+      <w:lvlJc w:val="left"/>
+      <w:pPr>
+        <w:ind w:left="1440" w:hanging="360"/>
+      </w:pPr>
+      <w:rPr>
+        <w:rFonts w:ascii="Courier New" w:hAnsi="Courier New" w:hint="default"/>
+      </w:rPr>
+    </w:lvl>
+    <w:lvl w:ilvl="2" w:tplc="FFFFFFFF" w:tentative="1">
+      <w:start w:val="1"/>
+      <w:numFmt w:val="bullet"/>
+      <w:lvlText w:val=""/>
+      <w:lvlJc w:val="left"/>
+      <w:pPr>
+        <w:ind w:left="2160" w:hanging="360"/>
+      </w:pPr>
+      <w:rPr>
+        <w:rFonts w:ascii="Wingdings" w:hAnsi="Wingdings" w:hint="default"/>
+      </w:rPr>
+    </w:lvl>
+    <w:lvl w:ilvl="3" w:tplc="FFFFFFFF" w:tentative="1">
+      <w:start w:val="1"/>
+      <w:numFmt w:val="bullet"/>
+      <w:lvlText w:val=""/>
+      <w:lvlJc w:val="left"/>
+      <w:pPr>
+        <w:ind w:left="2880" w:hanging="360"/>
+      </w:pPr>
+      <w:rPr>
+        <w:rFonts w:ascii="Symbol" w:hAnsi="Symbol" w:hint="default"/>
+      </w:rPr>
+    </w:lvl>
+    <w:lvl w:ilvl="4" w:tplc="FFFFFFFF" w:tentative="1">
+      <w:start w:val="1"/>
+      <w:numFmt w:val="bullet"/>
+      <w:lvlText w:val="o"/>
+      <w:lvlJc w:val="left"/>
+      <w:pPr>
+        <w:ind w:left="3600" w:hanging="360"/>
+      </w:pPr>
+      <w:rPr>
+        <w:rFonts w:ascii="Courier New" w:hAnsi="Courier New" w:hint="default"/>
+      </w:rPr>
+    </w:lvl>
+    <w:lvl w:ilvl="5" w:tplc="FFFFFFFF" w:tentative="1">
+      <w:start w:val="1"/>
+      <w:numFmt w:val="bullet"/>
+      <w:lvlText w:val=""/>
+      <w:lvlJc w:val="left"/>
+      <w:pPr>
+        <w:ind w:left="4320" w:hanging="360"/>
+      </w:pPr>
+      <w:rPr>
+        <w:rFonts w:ascii="Wingdings" w:hAnsi="Wingdings" w:hint="default"/>
+      </w:rPr>
+    </w:lvl>
+    <w:lvl w:ilvl="6" w:tplc="FFFFFFFF" w:tentative="1">
+      <w:start w:val="1"/>
+      <w:numFmt w:val="bullet"/>
+      <w:lvlText w:val=""/>
+      <w:lvlJc w:val="left"/>
+      <w:pPr>
+        <w:ind w:left="5040" w:hanging="360"/>
+      </w:pPr>
+      <w:rPr>
+        <w:rFonts w:ascii="Symbol" w:hAnsi="Symbol" w:hint="default"/>
+      </w:rPr>
+    </w:lvl>
+    <w:lvl w:ilvl="7" w:tplc="FFFFFFFF" w:tentative="1">
+      <w:start w:val="1"/>
+      <w:numFmt w:val="bullet"/>
+      <w:lvlText w:val="o"/>
+      <w:lvlJc w:val="left"/>
+      <w:pPr>
+        <w:ind w:left="5760" w:hanging="360"/>
+      </w:pPr>
+      <w:rPr>
+        <w:rFonts w:ascii="Courier New" w:hAnsi="Courier New" w:hint="default"/>
+      </w:rPr>
+    </w:lvl>
+    <w:lvl w:ilvl="8" w:tplc="FFFFFFFF" w:tentative="1">
+      <w:start w:val="1"/>
+      <w:numFmt w:val="bullet"/>
+      <w:lvlText w:val=""/>
+      <w:lvlJc w:val="left"/>
+      <w:pPr>
+        <w:ind w:left="6480" w:hanging="360"/>
+      </w:pPr>
+      <w:rPr>
+        <w:rFonts w:ascii="Wingdings" w:hAnsi="Wingdings" w:hint="default"/>
+      </w:rPr>
+    </w:lvl>
+  </w:abstractNum>
   <w:num w:numId="1" w16cid:durableId="5645099">
+    <w:abstractNumId w:val="8"/>
+  </w:num>
+  <w:num w:numId="2" w16cid:durableId="1248349142">
     <w:abstractNumId w:val="4"/>
   </w:num>
-  <w:num w:numId="2" w16cid:durableId="1248349142">
+  <w:num w:numId="3" w16cid:durableId="952174519">
+    <w:abstractNumId w:val="7"/>
+  </w:num>
+  <w:num w:numId="4" w16cid:durableId="656954921">
+    <w:abstractNumId w:val="6"/>
+  </w:num>
+  <w:num w:numId="5" w16cid:durableId="77797384">
+    <w:abstractNumId w:val="2"/>
+  </w:num>
+  <w:num w:numId="6" w16cid:durableId="1318878778">
+    <w:abstractNumId w:val="3"/>
+  </w:num>
+  <w:num w:numId="7" w16cid:durableId="734282416">
+    <w:abstractNumId w:val="0"/>
+  </w:num>
+  <w:num w:numId="8" w16cid:durableId="1932816363">
+    <w:abstractNumId w:val="9"/>
+  </w:num>
+  <w:num w:numId="9" w16cid:durableId="775712068">
     <w:abstractNumId w:val="1"/>
   </w:num>
-  <w:num w:numId="3" w16cid:durableId="952174519">
-    <w:abstractNumId w:val="3"/>
-  </w:num>
-  <w:num w:numId="4" w16cid:durableId="656954921">
-    <w:abstractNumId w:val="2"/>
-  </w:num>
-  <w:num w:numId="5" w16cid:durableId="77797384">
-    <w:abstractNumId w:val="0"/>
+  <w:num w:numId="10" w16cid:durableId="577398515">
+    <w:abstractNumId w:val="5"/>
   </w:num>
 </w:numbering>
 </file>

</xml_diff>